<commit_message>
Different target between rules
</commit_message>
<xml_diff>
--- a/generated/SyntheticalView.docx
+++ b/generated/SyntheticalView.docx
@@ -227,6 +227,686 @@
                 <w:szCs w:val="32"/>
               </w:rPr>
               <w:t>Failed</w:t>
+            </w:r>
+          </w:p>
+        </w:tc>
+      </w:tr>
+      <w:tr>
+        <w:tc>
+          <w:tcPr>
+            <w:cnfStyle w:val="001000000000" w:firstRow="0" w:lastRow="0" w:firstColumn="1" w:lastColumn="0" w:oddVBand="0" w:evenVBand="0" w:oddHBand="0" w:evenHBand="0" w:firstRowFirstColumn="0" w:firstRowLastColumn="0" w:lastRowFirstColumn="0" w:lastRowLastColumn="0"/>
+            <w:tcW w:w="2875" w:type="dxa"/>
+          </w:tcPr>
+          <w:p>
+            <w:pPr>
+              <w:rPr>
+                <w:b w:val="0"/>
+                <w:color w:val="2F5496" w:themeColor="accent5" w:themeShade="BF"/>
+                <w:sz w:val="24"/>
+                <w:szCs w:val="24"/>
+              </w:rPr>
+            </w:pPr>
+            <w:r>
+              <w:rPr>
+                <w:b w:val="0"/>
+                <w:color w:val="2F5496" w:themeColor="accent5" w:themeShade="BF"/>
+                <w:sz w:val="24"/>
+                <w:szCs w:val="24"/>
+                <w:lang w:val="fr-FR"/>
+              </w:rPr>
+              <w:t xml:space="preserve"/>
+            </w:r>
+            <w:proofErr w:type="spellStart"/>
+            <w:r>
+              <w:rPr>
+                <w:b w:val="0"/>
+                <w:color w:val="2F5496" w:themeColor="accent5" w:themeShade="BF"/>
+                <w:sz w:val="24"/>
+                <w:szCs w:val="24"/>
+                <w:lang w:val="fr-FR"/>
+              </w:rPr>
+              <w:t/>
+            </w:r>
+            <w:proofErr w:type="spellEnd"/>
+            <w:r>
+              <w:rPr>
+                <w:b w:val="0"/>
+                <w:color w:val="2F5496" w:themeColor="accent5" w:themeShade="BF"/>
+                <w:sz w:val="24"/>
+                <w:szCs w:val="24"/>
+                <w:lang w:val="fr-FR"/>
+              </w:rPr>
+              <w:t xml:space="preserve">Copia.docx</w:t>
+            </w:r>
+          </w:p>
+        </w:tc>
+        <w:tc>
+          <w:tcPr>
+            <w:tcW w:w="5040" w:type="dxa"/>
+          </w:tcPr>
+          <w:p>
+            <w:pPr>
+              <w:cnfStyle w:val="000000000000" w:firstRow="0" w:lastRow="0" w:firstColumn="0" w:lastColumn="0" w:oddVBand="0" w:evenVBand="0" w:oddHBand="0" w:evenHBand="0" w:firstRowFirstColumn="0" w:firstRowLastColumn="0" w:lastRowFirstColumn="0" w:lastRowLastColumn="0"/>
+              <w:rPr>
+                <w:i/>
+                <w:color w:val="2F5496" w:themeColor="accent5" w:themeShade="BF"/>
+                <w:sz w:val="24"/>
+                <w:szCs w:val="24"/>
+              </w:rPr>
+            </w:pPr>
+            <w:r>
+              <w:rPr>
+                <w:i/>
+                <w:color w:val="2F5496" w:themeColor="accent5" w:themeShade="BF"/>
+                <w:sz w:val="24"/>
+                <w:szCs w:val="24"/>
+                <w:lang w:val="fr-FR"/>
+              </w:rPr>
+              <w:t xml:space="preserve">Check Dates Format</w:t>
+            </w:r>
+            <w:proofErr w:type="spellStart"/>
+            <w:r>
+              <w:rPr>
+                <w:i/>
+                <w:color w:val="2F5496" w:themeColor="accent5" w:themeShade="BF"/>
+                <w:sz w:val="24"/>
+                <w:szCs w:val="24"/>
+                <w:lang w:val="fr-FR"/>
+              </w:rPr>
+              <w:t/>
+            </w:r>
+            <w:proofErr w:type="spellEnd"/>
+            <w:r>
+              <w:rPr>
+                <w:i/>
+                <w:color w:val="2F5496" w:themeColor="accent5" w:themeShade="BF"/>
+                <w:sz w:val="24"/>
+                <w:szCs w:val="24"/>
+                <w:lang w:val="fr-FR"/>
+              </w:rPr>
+              <w:t xml:space="preserve"/>
+            </w:r>
+          </w:p>
+        </w:tc>
+        <w:tc>
+          <w:tcPr>
+            <w:tcW w:w="1008" w:type="dxa"/>
+          </w:tcPr>
+          <w:p>
+            <w:pPr>
+              <w:jc w:val="center"/>
+              <w:cnfStyle w:val="000000000000" w:firstRow="0" w:lastRow="0" w:firstColumn="0" w:lastColumn="0" w:oddVBand="0" w:evenVBand="0" w:oddHBand="0" w:evenHBand="0" w:firstRowFirstColumn="0" w:firstRowLastColumn="0" w:lastRowFirstColumn="0" w:lastRowLastColumn="0"/>
+              <w:rPr>
+                <w:color w:val="2F5496" w:themeColor="accent5" w:themeShade="BF"/>
+                <w:sz w:val="28"/>
+                <w:szCs w:val="28"/>
+              </w:rPr>
+            </w:pPr>
+            <w:r>
+              <w:rPr>
+                <w:color w:val="2F5496" w:themeColor="accent5" w:themeShade="BF"/>
+                <w:sz w:val="28"/>
+                <w:szCs w:val="28"/>
+                <w:lang w:val="fr-FR"/>
+              </w:rPr>
+              <w:t xml:space="preserve">13</w:t>
+            </w:r>
+          </w:p>
+        </w:tc>
+        <w:tc>
+          <w:tcPr>
+            <w:tcW w:w="1008" w:type="dxa"/>
+          </w:tcPr>
+          <w:p>
+            <w:pPr>
+              <w:jc w:val="center"/>
+              <w:cnfStyle w:val="000000000000" w:firstRow="0" w:lastRow="0" w:firstColumn="0" w:lastColumn="0" w:oddVBand="0" w:evenVBand="0" w:oddHBand="0" w:evenHBand="0" w:firstRowFirstColumn="0" w:firstRowLastColumn="0" w:lastRowFirstColumn="0" w:lastRowLastColumn="0"/>
+              <w:rPr>
+                <w:b/>
+                <w:color w:val="FF0000"/>
+                <w:sz w:val="28"/>
+                <w:szCs w:val="28"/>
+              </w:rPr>
+            </w:pPr>
+            <w:r>
+              <w:rPr>
+                <w:b/>
+                <w:color w:val="FF0000"/>
+                <w:sz w:val="28"/>
+                <w:szCs w:val="28"/>
+              </w:rPr>
+              <w:t xml:space="preserve">9</w:t>
+            </w:r>
+            <w:proofErr w:type="spellStart"/>
+            <w:r>
+              <w:rPr>
+                <w:b/>
+                <w:color w:val="FF0000"/>
+                <w:sz w:val="28"/>
+                <w:szCs w:val="28"/>
+                <w:lang w:val="fr-FR"/>
+              </w:rPr>
+              <w:t/>
+            </w:r>
+            <w:proofErr w:type="spellEnd"/>
+            <w:r>
+              <w:rPr>
+                <w:b/>
+                <w:color w:val="FF0000"/>
+                <w:sz w:val="28"/>
+                <w:szCs w:val="28"/>
+              </w:rPr>
+              <w:t xml:space="preserve"/>
+            </w:r>
+          </w:p>
+        </w:tc>
+      </w:tr>
+      <w:tr>
+        <w:tc>
+          <w:tcPr>
+            <w:cnfStyle w:val="001000000000" w:firstRow="0" w:lastRow="0" w:firstColumn="1" w:lastColumn="0" w:oddVBand="0" w:evenVBand="0" w:oddHBand="0" w:evenHBand="0" w:firstRowFirstColumn="0" w:firstRowLastColumn="0" w:lastRowFirstColumn="0" w:lastRowLastColumn="0"/>
+            <w:tcW w:w="2875" w:type="dxa"/>
+          </w:tcPr>
+          <w:p>
+            <w:pPr>
+              <w:rPr>
+                <w:b w:val="0"/>
+                <w:color w:val="2F5496" w:themeColor="accent5" w:themeShade="BF"/>
+                <w:sz w:val="24"/>
+                <w:szCs w:val="24"/>
+              </w:rPr>
+            </w:pPr>
+            <w:r>
+              <w:rPr>
+                <w:b w:val="0"/>
+                <w:color w:val="2F5496" w:themeColor="accent5" w:themeShade="BF"/>
+                <w:sz w:val="24"/>
+                <w:szCs w:val="24"/>
+                <w:lang w:val="fr-FR"/>
+              </w:rPr>
+              <w:t xml:space="preserve"/>
+            </w:r>
+            <w:proofErr w:type="spellStart"/>
+            <w:r>
+              <w:rPr>
+                <w:b w:val="0"/>
+                <w:color w:val="2F5496" w:themeColor="accent5" w:themeShade="BF"/>
+                <w:sz w:val="24"/>
+                <w:szCs w:val="24"/>
+                <w:lang w:val="fr-FR"/>
+              </w:rPr>
+              <w:t/>
+            </w:r>
+            <w:proofErr w:type="spellEnd"/>
+            <w:r>
+              <w:rPr>
+                <w:b w:val="0"/>
+                <w:color w:val="2F5496" w:themeColor="accent5" w:themeShade="BF"/>
+                <w:sz w:val="24"/>
+                <w:szCs w:val="24"/>
+                <w:lang w:val="fr-FR"/>
+              </w:rPr>
+              <w:t xml:space="preserve">Copia.docx</w:t>
+            </w:r>
+          </w:p>
+        </w:tc>
+        <w:tc>
+          <w:tcPr>
+            <w:tcW w:w="5040" w:type="dxa"/>
+          </w:tcPr>
+          <w:p>
+            <w:pPr>
+              <w:cnfStyle w:val="000000000000" w:firstRow="0" w:lastRow="0" w:firstColumn="0" w:lastColumn="0" w:oddVBand="0" w:evenVBand="0" w:oddHBand="0" w:evenHBand="0" w:firstRowFirstColumn="0" w:firstRowLastColumn="0" w:lastRowFirstColumn="0" w:lastRowLastColumn="0"/>
+              <w:rPr>
+                <w:i/>
+                <w:color w:val="2F5496" w:themeColor="accent5" w:themeShade="BF"/>
+                <w:sz w:val="24"/>
+                <w:szCs w:val="24"/>
+              </w:rPr>
+            </w:pPr>
+            <w:r>
+              <w:rPr>
+                <w:i/>
+                <w:color w:val="2F5496" w:themeColor="accent5" w:themeShade="BF"/>
+                <w:sz w:val="24"/>
+                <w:szCs w:val="24"/>
+                <w:lang w:val="fr-FR"/>
+              </w:rPr>
+              <w:t xml:space="preserve">Check Figures Description</w:t>
+            </w:r>
+            <w:proofErr w:type="spellStart"/>
+            <w:r>
+              <w:rPr>
+                <w:i/>
+                <w:color w:val="2F5496" w:themeColor="accent5" w:themeShade="BF"/>
+                <w:sz w:val="24"/>
+                <w:szCs w:val="24"/>
+                <w:lang w:val="fr-FR"/>
+              </w:rPr>
+              <w:t/>
+            </w:r>
+            <w:proofErr w:type="spellEnd"/>
+            <w:r>
+              <w:rPr>
+                <w:i/>
+                <w:color w:val="2F5496" w:themeColor="accent5" w:themeShade="BF"/>
+                <w:sz w:val="24"/>
+                <w:szCs w:val="24"/>
+                <w:lang w:val="fr-FR"/>
+              </w:rPr>
+              <w:t xml:space="preserve"/>
+            </w:r>
+          </w:p>
+        </w:tc>
+        <w:tc>
+          <w:tcPr>
+            <w:tcW w:w="1008" w:type="dxa"/>
+          </w:tcPr>
+          <w:p>
+            <w:pPr>
+              <w:jc w:val="center"/>
+              <w:cnfStyle w:val="000000000000" w:firstRow="0" w:lastRow="0" w:firstColumn="0" w:lastColumn="0" w:oddVBand="0" w:evenVBand="0" w:oddHBand="0" w:evenHBand="0" w:firstRowFirstColumn="0" w:firstRowLastColumn="0" w:lastRowFirstColumn="0" w:lastRowLastColumn="0"/>
+              <w:rPr>
+                <w:color w:val="2F5496" w:themeColor="accent5" w:themeShade="BF"/>
+                <w:sz w:val="28"/>
+                <w:szCs w:val="28"/>
+              </w:rPr>
+            </w:pPr>
+            <w:r>
+              <w:rPr>
+                <w:color w:val="2F5496" w:themeColor="accent5" w:themeShade="BF"/>
+                <w:sz w:val="28"/>
+                <w:szCs w:val="28"/>
+                <w:lang w:val="fr-FR"/>
+              </w:rPr>
+              <w:t xml:space="preserve">6</w:t>
+            </w:r>
+          </w:p>
+        </w:tc>
+        <w:tc>
+          <w:tcPr>
+            <w:tcW w:w="1008" w:type="dxa"/>
+          </w:tcPr>
+          <w:p>
+            <w:pPr>
+              <w:jc w:val="center"/>
+              <w:cnfStyle w:val="000000000000" w:firstRow="0" w:lastRow="0" w:firstColumn="0" w:lastColumn="0" w:oddVBand="0" w:evenVBand="0" w:oddHBand="0" w:evenHBand="0" w:firstRowFirstColumn="0" w:firstRowLastColumn="0" w:lastRowFirstColumn="0" w:lastRowLastColumn="0"/>
+              <w:rPr>
+                <w:b/>
+                <w:color w:val="FF0000"/>
+                <w:sz w:val="28"/>
+                <w:szCs w:val="28"/>
+              </w:rPr>
+            </w:pPr>
+            <w:r>
+              <w:rPr>
+                <w:b/>
+                <w:color w:val="FF0000"/>
+                <w:sz w:val="28"/>
+                <w:szCs w:val="28"/>
+              </w:rPr>
+              <w:t xml:space="preserve">5</w:t>
+            </w:r>
+            <w:proofErr w:type="spellStart"/>
+            <w:r>
+              <w:rPr>
+                <w:b/>
+                <w:color w:val="FF0000"/>
+                <w:sz w:val="28"/>
+                <w:szCs w:val="28"/>
+                <w:lang w:val="fr-FR"/>
+              </w:rPr>
+              <w:t/>
+            </w:r>
+            <w:proofErr w:type="spellEnd"/>
+            <w:r>
+              <w:rPr>
+                <w:b/>
+                <w:color w:val="FF0000"/>
+                <w:sz w:val="28"/>
+                <w:szCs w:val="28"/>
+              </w:rPr>
+              <w:t xml:space="preserve"/>
+            </w:r>
+          </w:p>
+        </w:tc>
+      </w:tr>
+      <w:tr>
+        <w:tc>
+          <w:tcPr>
+            <w:cnfStyle w:val="001000000000" w:firstRow="0" w:lastRow="0" w:firstColumn="1" w:lastColumn="0" w:oddVBand="0" w:evenVBand="0" w:oddHBand="0" w:evenHBand="0" w:firstRowFirstColumn="0" w:firstRowLastColumn="0" w:lastRowFirstColumn="0" w:lastRowLastColumn="0"/>
+            <w:tcW w:w="2875" w:type="dxa"/>
+          </w:tcPr>
+          <w:p>
+            <w:pPr>
+              <w:rPr>
+                <w:b w:val="0"/>
+                <w:color w:val="2F5496" w:themeColor="accent5" w:themeShade="BF"/>
+                <w:sz w:val="24"/>
+                <w:szCs w:val="24"/>
+              </w:rPr>
+            </w:pPr>
+            <w:r>
+              <w:rPr>
+                <w:b w:val="0"/>
+                <w:color w:val="2F5496" w:themeColor="accent5" w:themeShade="BF"/>
+                <w:sz w:val="24"/>
+                <w:szCs w:val="24"/>
+                <w:lang w:val="fr-FR"/>
+              </w:rPr>
+              <w:t xml:space="preserve"/>
+            </w:r>
+            <w:proofErr w:type="spellStart"/>
+            <w:r>
+              <w:rPr>
+                <w:b w:val="0"/>
+                <w:color w:val="2F5496" w:themeColor="accent5" w:themeShade="BF"/>
+                <w:sz w:val="24"/>
+                <w:szCs w:val="24"/>
+                <w:lang w:val="fr-FR"/>
+              </w:rPr>
+              <w:t/>
+            </w:r>
+            <w:proofErr w:type="spellEnd"/>
+            <w:r>
+              <w:rPr>
+                <w:b w:val="0"/>
+                <w:color w:val="2F5496" w:themeColor="accent5" w:themeShade="BF"/>
+                <w:sz w:val="24"/>
+                <w:szCs w:val="24"/>
+                <w:lang w:val="fr-FR"/>
+              </w:rPr>
+              <w:t xml:space="preserve">Copia.docx</w:t>
+            </w:r>
+          </w:p>
+        </w:tc>
+        <w:tc>
+          <w:tcPr>
+            <w:tcW w:w="5040" w:type="dxa"/>
+          </w:tcPr>
+          <w:p>
+            <w:pPr>
+              <w:cnfStyle w:val="000000000000" w:firstRow="0" w:lastRow="0" w:firstColumn="0" w:lastColumn="0" w:oddVBand="0" w:evenVBand="0" w:oddHBand="0" w:evenHBand="0" w:firstRowFirstColumn="0" w:firstRowLastColumn="0" w:lastRowFirstColumn="0" w:lastRowLastColumn="0"/>
+              <w:rPr>
+                <w:i/>
+                <w:color w:val="2F5496" w:themeColor="accent5" w:themeShade="BF"/>
+                <w:sz w:val="24"/>
+                <w:szCs w:val="24"/>
+              </w:rPr>
+            </w:pPr>
+            <w:r>
+              <w:rPr>
+                <w:i/>
+                <w:color w:val="2F5496" w:themeColor="accent5" w:themeShade="BF"/>
+                <w:sz w:val="24"/>
+                <w:szCs w:val="24"/>
+                <w:lang w:val="fr-FR"/>
+              </w:rPr>
+              <w:t xml:space="preserve">Check Tables Description</w:t>
+            </w:r>
+            <w:proofErr w:type="spellStart"/>
+            <w:r>
+              <w:rPr>
+                <w:i/>
+                <w:color w:val="2F5496" w:themeColor="accent5" w:themeShade="BF"/>
+                <w:sz w:val="24"/>
+                <w:szCs w:val="24"/>
+                <w:lang w:val="fr-FR"/>
+              </w:rPr>
+              <w:t/>
+            </w:r>
+            <w:proofErr w:type="spellEnd"/>
+            <w:r>
+              <w:rPr>
+                <w:i/>
+                <w:color w:val="2F5496" w:themeColor="accent5" w:themeShade="BF"/>
+                <w:sz w:val="24"/>
+                <w:szCs w:val="24"/>
+                <w:lang w:val="fr-FR"/>
+              </w:rPr>
+              <w:t xml:space="preserve"/>
+            </w:r>
+          </w:p>
+        </w:tc>
+        <w:tc>
+          <w:tcPr>
+            <w:tcW w:w="1008" w:type="dxa"/>
+          </w:tcPr>
+          <w:p>
+            <w:pPr>
+              <w:jc w:val="center"/>
+              <w:cnfStyle w:val="000000000000" w:firstRow="0" w:lastRow="0" w:firstColumn="0" w:lastColumn="0" w:oddVBand="0" w:evenVBand="0" w:oddHBand="0" w:evenHBand="0" w:firstRowFirstColumn="0" w:firstRowLastColumn="0" w:lastRowFirstColumn="0" w:lastRowLastColumn="0"/>
+              <w:rPr>
+                <w:color w:val="2F5496" w:themeColor="accent5" w:themeShade="BF"/>
+                <w:sz w:val="28"/>
+                <w:szCs w:val="28"/>
+              </w:rPr>
+            </w:pPr>
+            <w:r>
+              <w:rPr>
+                <w:color w:val="2F5496" w:themeColor="accent5" w:themeShade="BF"/>
+                <w:sz w:val="28"/>
+                <w:szCs w:val="28"/>
+                <w:lang w:val="fr-FR"/>
+              </w:rPr>
+              <w:t xml:space="preserve">26</w:t>
+            </w:r>
+          </w:p>
+        </w:tc>
+        <w:tc>
+          <w:tcPr>
+            <w:tcW w:w="1008" w:type="dxa"/>
+          </w:tcPr>
+          <w:p>
+            <w:pPr>
+              <w:jc w:val="center"/>
+              <w:cnfStyle w:val="000000000000" w:firstRow="0" w:lastRow="0" w:firstColumn="0" w:lastColumn="0" w:oddVBand="0" w:evenVBand="0" w:oddHBand="0" w:evenHBand="0" w:firstRowFirstColumn="0" w:firstRowLastColumn="0" w:lastRowFirstColumn="0" w:lastRowLastColumn="0"/>
+              <w:rPr>
+                <w:b/>
+                <w:color w:val="FF0000"/>
+                <w:sz w:val="28"/>
+                <w:szCs w:val="28"/>
+              </w:rPr>
+            </w:pPr>
+            <w:r>
+              <w:rPr>
+                <w:b/>
+                <w:color w:val="FF0000"/>
+                <w:sz w:val="28"/>
+                <w:szCs w:val="28"/>
+              </w:rPr>
+              <w:t xml:space="preserve">17</w:t>
+            </w:r>
+            <w:proofErr w:type="spellStart"/>
+            <w:r>
+              <w:rPr>
+                <w:b/>
+                <w:color w:val="FF0000"/>
+                <w:sz w:val="28"/>
+                <w:szCs w:val="28"/>
+                <w:lang w:val="fr-FR"/>
+              </w:rPr>
+              <w:t/>
+            </w:r>
+            <w:proofErr w:type="spellEnd"/>
+            <w:r>
+              <w:rPr>
+                <w:b/>
+                <w:color w:val="FF0000"/>
+                <w:sz w:val="28"/>
+                <w:szCs w:val="28"/>
+              </w:rPr>
+              <w:t xml:space="preserve"/>
+            </w:r>
+          </w:p>
+        </w:tc>
+      </w:tr>
+      <w:tr>
+        <w:tc>
+          <w:tcPr>
+            <w:cnfStyle w:val="001000000000" w:firstRow="0" w:lastRow="0" w:firstColumn="1" w:lastColumn="0" w:oddVBand="0" w:evenVBand="0" w:oddHBand="0" w:evenHBand="0" w:firstRowFirstColumn="0" w:firstRowLastColumn="0" w:lastRowFirstColumn="0" w:lastRowLastColumn="0"/>
+            <w:tcW w:w="2875" w:type="dxa"/>
+          </w:tcPr>
+          <w:p>
+            <w:pPr>
+              <w:rPr>
+                <w:b w:val="0"/>
+                <w:color w:val="2F5496" w:themeColor="accent5" w:themeShade="BF"/>
+                <w:sz w:val="24"/>
+                <w:szCs w:val="24"/>
+              </w:rPr>
+            </w:pPr>
+            <w:r>
+              <w:rPr>
+                <w:b w:val="0"/>
+                <w:color w:val="2F5496" w:themeColor="accent5" w:themeShade="BF"/>
+                <w:sz w:val="24"/>
+                <w:szCs w:val="24"/>
+                <w:lang w:val="fr-FR"/>
+              </w:rPr>
+              <w:t xml:space="preserve"/>
+            </w:r>
+            <w:proofErr w:type="spellStart"/>
+            <w:r>
+              <w:rPr>
+                <w:b w:val="0"/>
+                <w:color w:val="2F5496" w:themeColor="accent5" w:themeShade="BF"/>
+                <w:sz w:val="24"/>
+                <w:szCs w:val="24"/>
+                <w:lang w:val="fr-FR"/>
+              </w:rPr>
+              <w:t/>
+            </w:r>
+            <w:proofErr w:type="spellEnd"/>
+            <w:r>
+              <w:rPr>
+                <w:b w:val="0"/>
+                <w:color w:val="2F5496" w:themeColor="accent5" w:themeShade="BF"/>
+                <w:sz w:val="24"/>
+                <w:szCs w:val="24"/>
+                <w:lang w:val="fr-FR"/>
+              </w:rPr>
+              <w:t xml:space="preserve">Copia.docx</w:t>
+            </w:r>
+          </w:p>
+        </w:tc>
+        <w:tc>
+          <w:tcPr>
+            <w:tcW w:w="5040" w:type="dxa"/>
+          </w:tcPr>
+          <w:p>
+            <w:pPr>
+              <w:cnfStyle w:val="000000000000" w:firstRow="0" w:lastRow="0" w:firstColumn="0" w:lastColumn="0" w:oddVBand="0" w:evenVBand="0" w:oddHBand="0" w:evenHBand="0" w:firstRowFirstColumn="0" w:firstRowLastColumn="0" w:lastRowFirstColumn="0" w:lastRowLastColumn="0"/>
+              <w:rPr>
+                <w:i/>
+                <w:color w:val="2F5496" w:themeColor="accent5" w:themeShade="BF"/>
+                <w:sz w:val="24"/>
+                <w:szCs w:val="24"/>
+              </w:rPr>
+            </w:pPr>
+            <w:r>
+              <w:rPr>
+                <w:i/>
+                <w:color w:val="2F5496" w:themeColor="accent5" w:themeShade="BF"/>
+                <w:sz w:val="24"/>
+                <w:szCs w:val="24"/>
+                <w:lang w:val="fr-FR"/>
+              </w:rPr>
+              <w:t xml:space="preserve">Cross Check Acronyms</w:t>
+            </w:r>
+            <w:proofErr w:type="spellStart"/>
+            <w:r>
+              <w:rPr>
+                <w:i/>
+                <w:color w:val="2F5496" w:themeColor="accent5" w:themeShade="BF"/>
+                <w:sz w:val="24"/>
+                <w:szCs w:val="24"/>
+                <w:lang w:val="fr-FR"/>
+              </w:rPr>
+              <w:t/>
+            </w:r>
+            <w:proofErr w:type="spellEnd"/>
+            <w:r>
+              <w:rPr>
+                <w:i/>
+                <w:color w:val="2F5496" w:themeColor="accent5" w:themeShade="BF"/>
+                <w:sz w:val="24"/>
+                <w:szCs w:val="24"/>
+                <w:lang w:val="fr-FR"/>
+              </w:rPr>
+              <w:t xml:space="preserve"/>
+            </w:r>
+          </w:p>
+        </w:tc>
+        <w:tc>
+          <w:tcPr>
+            <w:tcW w:w="1008" w:type="dxa"/>
+          </w:tcPr>
+          <w:p>
+            <w:pPr>
+              <w:jc w:val="center"/>
+              <w:cnfStyle w:val="000000000000" w:firstRow="0" w:lastRow="0" w:firstColumn="0" w:lastColumn="0" w:oddVBand="0" w:evenVBand="0" w:oddHBand="0" w:evenHBand="0" w:firstRowFirstColumn="0" w:firstRowLastColumn="0" w:lastRowFirstColumn="0" w:lastRowLastColumn="0"/>
+              <w:rPr>
+                <w:color w:val="2F5496" w:themeColor="accent5" w:themeShade="BF"/>
+                <w:sz w:val="28"/>
+                <w:szCs w:val="28"/>
+              </w:rPr>
+            </w:pPr>
+            <w:r>
+              <w:rPr>
+                <w:color w:val="2F5496" w:themeColor="accent5" w:themeShade="BF"/>
+                <w:sz w:val="28"/>
+                <w:szCs w:val="28"/>
+                <w:lang w:val="fr-FR"/>
+              </w:rPr>
+              <w:t xml:space="preserve">343</w:t>
+            </w:r>
+          </w:p>
+        </w:tc>
+        <w:tc>
+          <w:tcPr>
+            <w:tcW w:w="1008" w:type="dxa"/>
+          </w:tcPr>
+          <w:p>
+            <w:pPr>
+              <w:jc w:val="center"/>
+              <w:cnfStyle w:val="000000000000" w:firstRow="0" w:lastRow="0" w:firstColumn="0" w:lastColumn="0" w:oddVBand="0" w:evenVBand="0" w:oddHBand="0" w:evenHBand="0" w:firstRowFirstColumn="0" w:firstRowLastColumn="0" w:lastRowFirstColumn="0" w:lastRowLastColumn="0"/>
+              <w:rPr>
+                <w:b/>
+                <w:color w:val="FF0000"/>
+                <w:sz w:val="28"/>
+                <w:szCs w:val="28"/>
+              </w:rPr>
+            </w:pPr>
+            <w:r>
+              <w:rPr>
+                <w:b/>
+                <w:color w:val="FF0000"/>
+                <w:sz w:val="28"/>
+                <w:szCs w:val="28"/>
+              </w:rPr>
+              <w:t xml:space="preserve">307</w:t>
+            </w:r>
+            <w:proofErr w:type="spellStart"/>
+            <w:r>
+              <w:rPr>
+                <w:b/>
+                <w:color w:val="FF0000"/>
+                <w:sz w:val="28"/>
+                <w:szCs w:val="28"/>
+                <w:lang w:val="fr-FR"/>
+              </w:rPr>
+              <w:t/>
+            </w:r>
+            <w:proofErr w:type="spellEnd"/>
+            <w:r>
+              <w:rPr>
+                <w:b/>
+                <w:color w:val="FF0000"/>
+                <w:sz w:val="28"/>
+                <w:szCs w:val="28"/>
+              </w:rPr>
+              <w:t xml:space="preserve"/>
             </w:r>
           </w:p>
         </w:tc>

</xml_diff>

<commit_message>
Authentication managament via Passport
</commit_message>
<xml_diff>
--- a/generated/SyntheticalView.docx
+++ b/generated/SyntheticalView.docx
@@ -886,6 +886,176 @@
                 <w:szCs w:val="28"/>
               </w:rPr>
               <w:t xml:space="preserve">14</w:t>
+            </w:r>
+            <w:proofErr w:type="spellStart"/>
+            <w:r>
+              <w:rPr>
+                <w:b/>
+                <w:color w:val="FF0000"/>
+                <w:sz w:val="28"/>
+                <w:szCs w:val="28"/>
+                <w:lang w:val="fr-FR"/>
+              </w:rPr>
+              <w:t/>
+            </w:r>
+            <w:proofErr w:type="spellEnd"/>
+            <w:r>
+              <w:rPr>
+                <w:b/>
+                <w:color w:val="FF0000"/>
+                <w:sz w:val="28"/>
+                <w:szCs w:val="28"/>
+              </w:rPr>
+              <w:t xml:space="preserve"/>
+            </w:r>
+          </w:p>
+        </w:tc>
+      </w:tr>
+      <w:tr>
+        <w:tc>
+          <w:tcPr>
+            <w:cnfStyle w:val="001000000000" w:firstRow="0" w:lastRow="0" w:firstColumn="1" w:lastColumn="0" w:oddVBand="0" w:evenVBand="0" w:oddHBand="0" w:evenHBand="0" w:firstRowFirstColumn="0" w:firstRowLastColumn="0" w:lastRowFirstColumn="0" w:lastRowLastColumn="0"/>
+            <w:tcW w:w="2875" w:type="dxa"/>
+          </w:tcPr>
+          <w:p>
+            <w:pPr>
+              <w:rPr>
+                <w:b w:val="0"/>
+                <w:color w:val="2F5496" w:themeColor="accent5" w:themeShade="BF"/>
+                <w:sz w:val="24"/>
+                <w:szCs w:val="24"/>
+              </w:rPr>
+            </w:pPr>
+            <w:r>
+              <w:rPr>
+                <w:b w:val="0"/>
+                <w:color w:val="2F5496" w:themeColor="accent5" w:themeShade="BF"/>
+                <w:sz w:val="24"/>
+                <w:szCs w:val="24"/>
+                <w:lang w:val="fr-FR"/>
+              </w:rPr>
+              <w:t xml:space="preserve"/>
+            </w:r>
+            <w:proofErr w:type="spellStart"/>
+            <w:r>
+              <w:rPr>
+                <w:b w:val="0"/>
+                <w:color w:val="2F5496" w:themeColor="accent5" w:themeShade="BF"/>
+                <w:sz w:val="24"/>
+                <w:szCs w:val="24"/>
+                <w:lang w:val="fr-FR"/>
+              </w:rPr>
+              <w:t/>
+            </w:r>
+            <w:proofErr w:type="spellEnd"/>
+            <w:r>
+              <w:rPr>
+                <w:b w:val="0"/>
+                <w:color w:val="2F5496" w:themeColor="accent5" w:themeShade="BF"/>
+                <w:sz w:val="24"/>
+                <w:szCs w:val="24"/>
+                <w:lang w:val="fr-FR"/>
+              </w:rPr>
+              <w:t xml:space="preserve">Ad_T_A445792it-C.docx</w:t>
+            </w:r>
+          </w:p>
+        </w:tc>
+        <w:tc>
+          <w:tcPr>
+            <w:tcW w:w="5040" w:type="dxa"/>
+          </w:tcPr>
+          <w:p>
+            <w:pPr>
+              <w:cnfStyle w:val="000000000000" w:firstRow="0" w:lastRow="0" w:firstColumn="0" w:lastColumn="0" w:oddVBand="0" w:evenVBand="0" w:oddHBand="0" w:evenHBand="0" w:firstRowFirstColumn="0" w:firstRowLastColumn="0" w:lastRowFirstColumn="0" w:lastRowLastColumn="0"/>
+              <w:rPr>
+                <w:i/>
+                <w:color w:val="2F5496" w:themeColor="accent5" w:themeShade="BF"/>
+                <w:sz w:val="24"/>
+                <w:szCs w:val="24"/>
+              </w:rPr>
+            </w:pPr>
+            <w:r>
+              <w:rPr>
+                <w:i/>
+                <w:color w:val="2F5496" w:themeColor="accent5" w:themeShade="BF"/>
+                <w:sz w:val="24"/>
+                <w:szCs w:val="24"/>
+                <w:lang w:val="fr-FR"/>
+              </w:rPr>
+              <w:t xml:space="preserve">Cross Check Acronyms</w:t>
+            </w:r>
+            <w:proofErr w:type="spellStart"/>
+            <w:r>
+              <w:rPr>
+                <w:i/>
+                <w:color w:val="2F5496" w:themeColor="accent5" w:themeShade="BF"/>
+                <w:sz w:val="24"/>
+                <w:szCs w:val="24"/>
+                <w:lang w:val="fr-FR"/>
+              </w:rPr>
+              <w:t/>
+            </w:r>
+            <w:proofErr w:type="spellEnd"/>
+            <w:r>
+              <w:rPr>
+                <w:i/>
+                <w:color w:val="2F5496" w:themeColor="accent5" w:themeShade="BF"/>
+                <w:sz w:val="24"/>
+                <w:szCs w:val="24"/>
+                <w:lang w:val="fr-FR"/>
+              </w:rPr>
+              <w:t xml:space="preserve"/>
+            </w:r>
+          </w:p>
+        </w:tc>
+        <w:tc>
+          <w:tcPr>
+            <w:tcW w:w="1008" w:type="dxa"/>
+          </w:tcPr>
+          <w:p>
+            <w:pPr>
+              <w:jc w:val="center"/>
+              <w:cnfStyle w:val="000000000000" w:firstRow="0" w:lastRow="0" w:firstColumn="0" w:lastColumn="0" w:oddVBand="0" w:evenVBand="0" w:oddHBand="0" w:evenHBand="0" w:firstRowFirstColumn="0" w:firstRowLastColumn="0" w:lastRowFirstColumn="0" w:lastRowLastColumn="0"/>
+              <w:rPr>
+                <w:color w:val="2F5496" w:themeColor="accent5" w:themeShade="BF"/>
+                <w:sz w:val="28"/>
+                <w:szCs w:val="28"/>
+              </w:rPr>
+            </w:pPr>
+            <w:r>
+              <w:rPr>
+                <w:color w:val="2F5496" w:themeColor="accent5" w:themeShade="BF"/>
+                <w:sz w:val="28"/>
+                <w:szCs w:val="28"/>
+                <w:lang w:val="fr-FR"/>
+              </w:rPr>
+              <w:t xml:space="preserve">218</w:t>
+            </w:r>
+          </w:p>
+        </w:tc>
+        <w:tc>
+          <w:tcPr>
+            <w:tcW w:w="1008" w:type="dxa"/>
+          </w:tcPr>
+          <w:p>
+            <w:pPr>
+              <w:jc w:val="center"/>
+              <w:cnfStyle w:val="000000000000" w:firstRow="0" w:lastRow="0" w:firstColumn="0" w:lastColumn="0" w:oddVBand="0" w:evenVBand="0" w:oddHBand="0" w:evenHBand="0" w:firstRowFirstColumn="0" w:firstRowLastColumn="0" w:lastRowFirstColumn="0" w:lastRowLastColumn="0"/>
+              <w:rPr>
+                <w:b/>
+                <w:color w:val="FF0000"/>
+                <w:sz w:val="28"/>
+                <w:szCs w:val="28"/>
+              </w:rPr>
+            </w:pPr>
+            <w:r>
+              <w:rPr>
+                <w:b/>
+                <w:color w:val="FF0000"/>
+                <w:sz w:val="28"/>
+                <w:szCs w:val="28"/>
+              </w:rPr>
+              <w:t xml:space="preserve">218</w:t>
             </w:r>
             <w:proofErr w:type="spellStart"/>
             <w:r>

</xml_diff>